<commit_message>
Testgrund auf 14 geupdatet
</commit_message>
<xml_diff>
--- a/docs/Handbuch_Reihentestungstool_Bayern.docx
+++ b/docs/Handbuch_Reihentestungstool_Bayern.docx
@@ -34,14 +34,21 @@
           <w:lang w:val="en-GB"/>
         </w:rPr>
         <w:br/>
-        <w:t>alex.f.w</w:t>
       </w:r>
       <w:r>
         <w:rPr>
           <w:lang w:val="en-GB"/>
         </w:rPr>
-        <w:t>ulf@t-online.de</w:t>
-      </w:r>
+        <w:t>dev@alexfwulf.d</w:t>
+      </w:r>
+      <w:r>
+        <w:rPr>
+          <w:lang w:val="en-GB"/>
+        </w:rPr>
+        <w:t>e</w:t>
+      </w:r>
+      <w:bookmarkStart w:id="0" w:name="_GoBack"/>
+      <w:bookmarkEnd w:id="0"/>
     </w:p>
     <w:p>
       <w:pPr>
@@ -54,61 +61,103 @@
     <w:p>
       <w:pPr>
         <w:pStyle w:val="Untertitel"/>
+        <w:rPr>
+          <w:lang w:val="en-GB"/>
+        </w:rPr>
       </w:pPr>
     </w:p>
     <w:p>
       <w:pPr>
         <w:pStyle w:val="Untertitel"/>
+        <w:rPr>
+          <w:lang w:val="en-GB"/>
+        </w:rPr>
       </w:pPr>
     </w:p>
     <w:p>
       <w:pPr>
         <w:pStyle w:val="Untertitel"/>
+        <w:rPr>
+          <w:lang w:val="en-GB"/>
+        </w:rPr>
       </w:pPr>
     </w:p>
     <w:p>
       <w:pPr>
         <w:pStyle w:val="Untertitel"/>
+        <w:rPr>
+          <w:lang w:val="en-GB"/>
+        </w:rPr>
       </w:pPr>
     </w:p>
     <w:p>
       <w:pPr>
         <w:pStyle w:val="Untertitel"/>
+        <w:rPr>
+          <w:lang w:val="en-GB"/>
+        </w:rPr>
       </w:pPr>
     </w:p>
     <w:p>
       <w:pPr>
         <w:pStyle w:val="Untertitel"/>
+        <w:rPr>
+          <w:lang w:val="en-GB"/>
+        </w:rPr>
       </w:pPr>
     </w:p>
     <w:p>
       <w:pPr>
         <w:pStyle w:val="Untertitel"/>
+        <w:rPr>
+          <w:lang w:val="en-GB"/>
+        </w:rPr>
       </w:pPr>
     </w:p>
     <w:p>
       <w:pPr>
         <w:pStyle w:val="Untertitel"/>
+        <w:rPr>
+          <w:lang w:val="en-GB"/>
+        </w:rPr>
       </w:pPr>
     </w:p>
     <w:p>
       <w:pPr>
         <w:pStyle w:val="Untertitel"/>
+        <w:rPr>
+          <w:lang w:val="en-GB"/>
+        </w:rPr>
       </w:pPr>
     </w:p>
     <w:p>
       <w:pPr>
         <w:pStyle w:val="Untertitel"/>
+        <w:rPr>
+          <w:lang w:val="en-GB"/>
+        </w:rPr>
       </w:pPr>
     </w:p>
     <w:p>
       <w:pPr>
         <w:pStyle w:val="Untertitel"/>
-      </w:pPr>
-    </w:p>
-    <w:p/>
-    <w:p>
-      <w:pPr>
+        <w:rPr>
+          <w:lang w:val="en-GB"/>
+        </w:rPr>
+      </w:pPr>
+    </w:p>
+    <w:p>
+      <w:pPr>
+        <w:rPr>
+          <w:lang w:val="en-GB"/>
+        </w:rPr>
+      </w:pPr>
+    </w:p>
+    <w:p>
+      <w:pPr>
+        <w:rPr>
+          <w:lang w:val="en-GB"/>
+        </w:rPr>
         <w:sectPr>
           <w:pgSz w:w="11906" w:h="16838" w:code="9"/>
           <w:pgMar w:top="1134" w:right="1134" w:bottom="1134" w:left="1701" w:header="720" w:footer="720" w:gutter="0"/>
@@ -120,16 +169,16 @@
       <w:pPr>
         <w:pStyle w:val="berschrift1"/>
       </w:pPr>
-      <w:bookmarkStart w:id="0" w:name="_Toc140911845"/>
-      <w:bookmarkStart w:id="1" w:name="_Toc140911915"/>
-      <w:bookmarkStart w:id="2" w:name="_Toc61536114"/>
+      <w:bookmarkStart w:id="1" w:name="_Toc140911845"/>
+      <w:bookmarkStart w:id="2" w:name="_Toc140911915"/>
+      <w:bookmarkStart w:id="3" w:name="_Toc61536114"/>
       <w:r>
         <w:lastRenderedPageBreak/>
         <w:t>Einleitung</w:t>
       </w:r>
-      <w:bookmarkEnd w:id="0"/>
       <w:bookmarkEnd w:id="1"/>
       <w:bookmarkEnd w:id="2"/>
+      <w:bookmarkEnd w:id="3"/>
       <w:r>
         <w:t xml:space="preserve"> </w:t>
       </w:r>
@@ -144,19 +193,7 @@
         <w:rPr>
           <w:lang w:eastAsia="de-DE"/>
         </w:rPr>
-        <w:t xml:space="preserve">Das Reihentestungstool Bayern ist eine kostenlose Software, die die Generierung von </w:t>
-      </w:r>
-      <w:r>
-        <w:rPr>
-          <w:lang w:eastAsia="de-DE"/>
-        </w:rPr>
-        <w:t>Barcodes über</w:t>
-      </w:r>
-      <w:r>
-        <w:rPr>
-          <w:lang w:eastAsia="de-DE"/>
-        </w:rPr>
-        <w:t xml:space="preserve"> </w:t>
+        <w:t xml:space="preserve">Das Reihentestungstool Bayern ist eine kostenlose Software, die die Generierung von Barcodes über </w:t>
       </w:r>
       <w:hyperlink r:id="rId8" w:history="1">
         <w:r>
@@ -171,13 +208,7 @@
         <w:rPr>
           <w:lang w:eastAsia="de-DE"/>
         </w:rPr>
-        <w:t xml:space="preserve"> </w:t>
-      </w:r>
-      <w:r>
-        <w:rPr>
-          <w:lang w:eastAsia="de-DE"/>
-        </w:rPr>
-        <w:t>erleichtern soll.</w:t>
+        <w:t xml:space="preserve"> erleichtern soll.</w:t>
       </w:r>
     </w:p>
     <w:p>
@@ -212,11 +243,11 @@
       <w:pPr>
         <w:pStyle w:val="berschrift1"/>
       </w:pPr>
-      <w:bookmarkStart w:id="3" w:name="_Toc61536115"/>
+      <w:bookmarkStart w:id="4" w:name="_Toc61536115"/>
       <w:r>
         <w:t>Funktionsweise</w:t>
       </w:r>
-      <w:bookmarkEnd w:id="3"/>
+      <w:bookmarkEnd w:id="4"/>
     </w:p>
     <w:p>
       <w:pPr>
@@ -250,11 +281,11 @@
       <w:pPr>
         <w:pStyle w:val="berschrift1"/>
       </w:pPr>
-      <w:bookmarkStart w:id="4" w:name="_Toc61536116"/>
+      <w:bookmarkStart w:id="5" w:name="_Toc61536116"/>
       <w:r>
         <w:t>Installation</w:t>
       </w:r>
-      <w:bookmarkEnd w:id="4"/>
+      <w:bookmarkEnd w:id="5"/>
     </w:p>
     <w:p>
       <w:r>
@@ -268,14 +299,14 @@
           <w:lang w:eastAsia="de-DE"/>
         </w:rPr>
       </w:pPr>
-      <w:bookmarkStart w:id="5" w:name="_Toc61536117"/>
+      <w:bookmarkStart w:id="6" w:name="_Toc61536117"/>
       <w:r>
         <w:rPr>
           <w:lang w:eastAsia="de-DE"/>
         </w:rPr>
         <w:t>Installation des .NET Frameworks 4.7.2</w:t>
       </w:r>
-      <w:bookmarkEnd w:id="5"/>
+      <w:bookmarkEnd w:id="6"/>
     </w:p>
     <w:p>
       <w:pPr>
@@ -288,7 +319,7 @@
           <w:noProof/>
         </w:rPr>
         <w:drawing>
-          <wp:anchor distT="0" distB="0" distL="114300" distR="114300" simplePos="0" relativeHeight="251658240" behindDoc="1" locked="0" layoutInCell="1" allowOverlap="1" wp14:anchorId="229D6E42">
+          <wp:anchor distT="0" distB="0" distL="114300" distR="114300" simplePos="0" relativeHeight="251658240" behindDoc="1" locked="0" layoutInCell="1" allowOverlap="1" wp14:anchorId="7C34DE51" wp14:editId="1341C8A8">
             <wp:simplePos x="0" y="0"/>
             <wp:positionH relativeFrom="margin">
               <wp:align>right</wp:align>
@@ -387,21 +418,7 @@
         <w:rPr>
           <w:lang w:eastAsia="de-DE"/>
         </w:rPr>
-        <w:t xml:space="preserve">Wählen Sie hierfür bitte „Download .NET Framework 4.7.2 </w:t>
-      </w:r>
-      <w:proofErr w:type="spellStart"/>
-      <w:r>
-        <w:rPr>
-          <w:lang w:eastAsia="de-DE"/>
-        </w:rPr>
-        <w:t>Runtime</w:t>
-      </w:r>
-      <w:proofErr w:type="spellEnd"/>
-      <w:r>
-        <w:rPr>
-          <w:lang w:eastAsia="de-DE"/>
-        </w:rPr>
-        <w:t>“ aus. Führen Sie daraufhin die heruntergeladene Datei aus. Falls Sie bereits das .NET Framework 4.7.2 installiert haben sollten, wird der Installer eine Benachrichtigung anzeigen.</w:t>
+        <w:t>Wählen Sie hierfür bitte „Download .NET Framework 4.7.2 Runtime“ aus. Führen Sie daraufhin die heruntergeladene Datei aus. Falls Sie bereits das .NET Framework 4.7.2 installiert haben sollten, wird der Installer eine Benachrichtigung anzeigen.</w:t>
       </w:r>
     </w:p>
     <w:p>
@@ -411,14 +428,14 @@
           <w:lang w:eastAsia="de-DE"/>
         </w:rPr>
       </w:pPr>
-      <w:bookmarkStart w:id="6" w:name="_Toc61536118"/>
+      <w:bookmarkStart w:id="7" w:name="_Toc61536118"/>
       <w:r>
         <w:rPr>
           <w:lang w:eastAsia="de-DE"/>
         </w:rPr>
         <w:t>Installation des Reihentestungstools</w:t>
       </w:r>
-      <w:bookmarkEnd w:id="6"/>
+      <w:bookmarkEnd w:id="7"/>
     </w:p>
     <w:p>
       <w:pPr>
@@ -457,51 +474,21 @@
         <w:rPr>
           <w:lang w:eastAsia="de-DE"/>
         </w:rPr>
-        <w:t xml:space="preserve"> die Datei mit der Endung .</w:t>
-      </w:r>
-      <w:proofErr w:type="spellStart"/>
-      <w:r>
-        <w:rPr>
-          <w:lang w:eastAsia="de-DE"/>
-        </w:rPr>
-        <w:t>zip</w:t>
-      </w:r>
-      <w:proofErr w:type="spellEnd"/>
-      <w:r>
-        <w:rPr>
-          <w:lang w:eastAsia="de-DE"/>
-        </w:rPr>
-        <w:t xml:space="preserve"> (bspw. Reihentestunstool_0_3_0.zip) herunter und entpacken Sie sie lokal. Führen Sie nun </w:t>
+        <w:t xml:space="preserve"> die Datei mit der Endung .zip (bspw. Reihentestunstool_0_3_0.zip) herunter und entpacken Sie sie lokal. Führen Sie nun </w:t>
       </w:r>
       <w:r>
         <w:rPr>
           <w:lang w:eastAsia="de-DE"/>
         </w:rPr>
         <w:lastRenderedPageBreak/>
-        <w:t>die Datei mit dem Namen „</w:t>
-      </w:r>
-      <w:proofErr w:type="spellStart"/>
-      <w:r>
-        <w:rPr>
-          <w:lang w:eastAsia="de-DE"/>
-        </w:rPr>
-        <w:t>setup</w:t>
-      </w:r>
-      <w:proofErr w:type="spellEnd"/>
-      <w:r>
-        <w:rPr>
-          <w:lang w:eastAsia="de-DE"/>
-        </w:rPr>
-        <w:t>“ bzw. „setup.exe“ aus. Danach sollte eine Anwendung mit der Bezeichnung „</w:t>
-      </w:r>
-      <w:proofErr w:type="spellStart"/>
+        <w:t>die Datei mit dem Namen „setup“ bzw. „setup.exe“ aus. Danach sollte eine Anwendung mit der Bezeichnung „</w:t>
+      </w:r>
       <w:r>
         <w:rPr>
           <w:lang w:eastAsia="de-DE"/>
         </w:rPr>
         <w:t>ReihentestungstoolBayern</w:t>
       </w:r>
-      <w:proofErr w:type="spellEnd"/>
       <w:r>
         <w:rPr>
           <w:lang w:eastAsia="de-DE"/>
@@ -519,46 +506,18 @@
         <w:rPr>
           <w:lang w:eastAsia="de-DE"/>
         </w:rPr>
-        <w:t xml:space="preserve">Falls bei der Installation Schwierigkeiten auftreten sollten, nehmen Sie bitte entweder über die </w:t>
-      </w:r>
-      <w:proofErr w:type="spellStart"/>
-      <w:r>
-        <w:rPr>
-          <w:lang w:eastAsia="de-DE"/>
-        </w:rPr>
-        <w:t>Github</w:t>
-      </w:r>
-      <w:proofErr w:type="spellEnd"/>
-      <w:r>
-        <w:rPr>
-          <w:lang w:eastAsia="de-DE"/>
-        </w:rPr>
-        <w:t xml:space="preserve"> </w:t>
-      </w:r>
-      <w:proofErr w:type="spellStart"/>
-      <w:r>
-        <w:rPr>
-          <w:lang w:eastAsia="de-DE"/>
-        </w:rPr>
-        <w:t>Issues</w:t>
-      </w:r>
-      <w:proofErr w:type="spellEnd"/>
-      <w:r>
-        <w:rPr>
-          <w:lang w:eastAsia="de-DE"/>
-        </w:rPr>
-        <w:t xml:space="preserve"> oder die Emailadresse Kontakt auf.</w:t>
+        <w:t>Falls bei der Installation Schwierigkeiten auftreten sollten, nehmen Sie bitte entweder über die Github Issues oder die Emailadresse Kontakt auf.</w:t>
       </w:r>
     </w:p>
     <w:p>
       <w:pPr>
         <w:pStyle w:val="berschrift1"/>
       </w:pPr>
-      <w:bookmarkStart w:id="7" w:name="_Toc61536119"/>
+      <w:bookmarkStart w:id="8" w:name="_Toc61536119"/>
       <w:r>
         <w:t>Aufbau der Exceldatei</w:t>
       </w:r>
-      <w:bookmarkEnd w:id="7"/>
+      <w:bookmarkEnd w:id="8"/>
     </w:p>
     <w:p>
       <w:pPr>
@@ -587,19 +546,11 @@
         </w:rPr>
         <w:t xml:space="preserve"> als „Mitarbeiter.xlsx“ zu finden. Bitte beachten Sie, dass die Funktionalität nur mit Excel 365 und 2019 getestet wurde. Es sollte jedoch auch bei </w:t>
       </w:r>
-      <w:proofErr w:type="spellStart"/>
-      <w:r>
-        <w:rPr>
-          <w:lang w:eastAsia="de-DE"/>
-        </w:rPr>
-        <w:t>ältern</w:t>
-      </w:r>
-      <w:proofErr w:type="spellEnd"/>
-      <w:r>
-        <w:rPr>
-          <w:lang w:eastAsia="de-DE"/>
-        </w:rPr>
-        <w:t xml:space="preserve"> Version von Excel funktionieren.</w:t>
+      <w:r>
+        <w:rPr>
+          <w:lang w:eastAsia="de-DE"/>
+        </w:rPr>
+        <w:t>ältern Version von Excel funktionieren.</w:t>
       </w:r>
     </w:p>
     <w:p>
@@ -609,14 +560,14 @@
           <w:lang w:eastAsia="de-DE"/>
         </w:rPr>
       </w:pPr>
-      <w:bookmarkStart w:id="8" w:name="_Toc61536120"/>
+      <w:bookmarkStart w:id="9" w:name="_Toc61536120"/>
       <w:r>
         <w:rPr>
           <w:lang w:eastAsia="de-DE"/>
         </w:rPr>
         <w:t>Benötigtes Arbeitsblatt</w:t>
       </w:r>
-      <w:bookmarkEnd w:id="8"/>
+      <w:bookmarkEnd w:id="9"/>
     </w:p>
     <w:p>
       <w:pPr>
@@ -638,14 +589,14 @@
           <w:lang w:eastAsia="de-DE"/>
         </w:rPr>
       </w:pPr>
-      <w:bookmarkStart w:id="9" w:name="_Toc61536121"/>
+      <w:bookmarkStart w:id="10" w:name="_Toc61536121"/>
       <w:r>
         <w:rPr>
           <w:lang w:eastAsia="de-DE"/>
         </w:rPr>
         <w:t>Erste Zeile</w:t>
       </w:r>
-      <w:bookmarkEnd w:id="9"/>
+      <w:bookmarkEnd w:id="10"/>
     </w:p>
     <w:p>
       <w:pPr>
@@ -684,13 +635,7 @@
         <w:rPr>
           <w:lang w:eastAsia="de-DE"/>
         </w:rPr>
-        <w:t>Das Reihentestungstool verwendet die Exceldatei als Alternative zur manuellen Eingabe im Webportal.</w:t>
-      </w:r>
-      <w:r>
-        <w:rPr>
-          <w:lang w:eastAsia="de-DE"/>
-        </w:rPr>
-        <w:t xml:space="preserve"> Es gibt jedoch Parameter, die fest im Programm verankert sind. Folgende Eingaben sind betroffen:</w:t>
+        <w:t>Das Reihentestungstool verwendet die Exceldatei als Alternative zur manuellen Eingabe im Webportal. Es gibt jedoch Parameter, die fest im Programm verankert sind. Folgende Eingaben sind betroffen:</w:t>
       </w:r>
     </w:p>
     <w:p>
@@ -711,10 +656,7 @@
         <w:t>„</w:t>
       </w:r>
       <w:r>
-        <w:t>Mein Aufenthaltsort in den nächsten 14 Tagen ist identisch zu Heimatadresse</w:t>
-      </w:r>
-      <w:r>
-        <w:t>“ ist automatisch immer „Ja“</w:t>
+        <w:t>Mein Aufenthaltsort in den nächsten 14 Tagen ist identisch zu Heimatadresse“ ist automatisch immer „Ja“</w:t>
       </w:r>
     </w:p>
     <w:p>
@@ -753,10 +695,7 @@
         <w:t>„Testgrund“ ist immer „</w:t>
       </w:r>
       <w:r>
-        <w:t>Ich werde am Ort eines akuten Ausbruchsgeschehens getestet (§ 3 RVO)</w:t>
-      </w:r>
-      <w:r>
-        <w:t>“</w:t>
+        <w:t>Ich werde am Ort eines akuten Ausbruchsgeschehens getestet (§ 3 RVO)“</w:t>
       </w:r>
     </w:p>
     <w:p>
@@ -766,14 +705,14 @@
           <w:lang w:eastAsia="de-DE"/>
         </w:rPr>
       </w:pPr>
-      <w:bookmarkStart w:id="10" w:name="_Toc61536122"/>
+      <w:bookmarkStart w:id="11" w:name="_Toc61536122"/>
       <w:r>
         <w:rPr>
           <w:lang w:eastAsia="de-DE"/>
         </w:rPr>
         <w:t>Bedeutungen der einzelnen Spalten</w:t>
       </w:r>
-      <w:bookmarkEnd w:id="10"/>
+      <w:bookmarkEnd w:id="11"/>
     </w:p>
     <w:p>
       <w:pPr>
@@ -945,19 +884,7 @@
         <w:rPr>
           <w:lang w:eastAsia="de-DE"/>
         </w:rPr>
-        <w:t>Die Adresse</w:t>
-      </w:r>
-      <w:r>
-        <w:rPr>
-          <w:lang w:eastAsia="de-DE"/>
-        </w:rPr>
-        <w:t xml:space="preserve"> der Person, die getestet werden soll.</w:t>
-      </w:r>
-      <w:r>
-        <w:rPr>
-          <w:lang w:eastAsia="de-DE"/>
-        </w:rPr>
-        <w:t xml:space="preserve"> Bsp</w:t>
+        <w:t>Die Adresse der Person, die getestet werden soll. Bsp</w:t>
       </w:r>
       <w:r>
         <w:rPr>
@@ -969,21 +896,7 @@
         <w:rPr>
           <w:lang w:eastAsia="de-DE"/>
         </w:rPr>
-        <w:t xml:space="preserve">: </w:t>
-      </w:r>
-      <w:proofErr w:type="spellStart"/>
-      <w:r>
-        <w:rPr>
-          <w:lang w:eastAsia="de-DE"/>
-        </w:rPr>
-        <w:t>Ackerleite</w:t>
-      </w:r>
-      <w:proofErr w:type="spellEnd"/>
-      <w:r>
-        <w:rPr>
-          <w:lang w:eastAsia="de-DE"/>
-        </w:rPr>
-        <w:t xml:space="preserve"> 7</w:t>
+        <w:t>: Ackerleite 7</w:t>
       </w:r>
     </w:p>
     <w:p>
@@ -1010,25 +923,7 @@
         <w:rPr>
           <w:lang w:eastAsia="de-DE"/>
         </w:rPr>
-        <w:t xml:space="preserve">Die </w:t>
-      </w:r>
-      <w:r>
-        <w:rPr>
-          <w:lang w:eastAsia="de-DE"/>
-        </w:rPr>
-        <w:t>Postleitzahl</w:t>
-      </w:r>
-      <w:r>
-        <w:rPr>
-          <w:lang w:eastAsia="de-DE"/>
-        </w:rPr>
-        <w:t xml:space="preserve"> der Person, die getestet werden soll</w:t>
-      </w:r>
-      <w:r>
-        <w:rPr>
-          <w:lang w:eastAsia="de-DE"/>
-        </w:rPr>
-        <w:t>.</w:t>
+        <w:t>Die Postleitzahl der Person, die getestet werden soll.</w:t>
       </w:r>
     </w:p>
     <w:p>
@@ -1065,14 +960,12 @@
           <w:lang w:eastAsia="de-DE"/>
         </w:rPr>
       </w:pPr>
-      <w:proofErr w:type="gramStart"/>
       <w:r>
         <w:rPr>
           <w:lang w:eastAsia="de-DE"/>
         </w:rPr>
         <w:t>Email</w:t>
       </w:r>
-      <w:proofErr w:type="gramEnd"/>
     </w:p>
     <w:p>
       <w:pPr>
@@ -1302,21 +1195,7 @@
         <w:rPr>
           <w:lang w:eastAsia="de-DE"/>
         </w:rPr>
-        <w:t xml:space="preserve">Sie können bei Email und Telefon auch überall die gleiche Nummer angeben, um die Ergebnisse zentral an einer Stelle zu sammeln und dann mit dem </w:t>
-      </w:r>
-      <w:proofErr w:type="spellStart"/>
-      <w:r>
-        <w:rPr>
-          <w:lang w:eastAsia="de-DE"/>
-        </w:rPr>
-        <w:t>CovidTestOutlook-Collector</w:t>
-      </w:r>
-      <w:proofErr w:type="spellEnd"/>
-      <w:r>
-        <w:rPr>
-          <w:lang w:eastAsia="de-DE"/>
-        </w:rPr>
-        <w:t xml:space="preserve"> (</w:t>
+        <w:t>Sie können bei Email und Telefon auch überall die gleiche Nummer angeben, um die Ergebnisse zentral an einer Stelle zu sammeln und dann mit dem CovidTestOutlook-Collector (</w:t>
       </w:r>
       <w:hyperlink r:id="rId15" w:history="1">
         <w:r>
@@ -1363,10 +1242,11 @@
       </w:pPr>
       <w:r>
         <w:rPr>
+          <w:noProof/>
           <w:lang w:eastAsia="de-DE"/>
         </w:rPr>
         <w:drawing>
-          <wp:anchor distT="0" distB="0" distL="114300" distR="114300" simplePos="0" relativeHeight="251659264" behindDoc="0" locked="0" layoutInCell="1" allowOverlap="1" wp14:anchorId="0037A487">
+          <wp:anchor distT="0" distB="0" distL="114300" distR="114300" simplePos="0" relativeHeight="251659264" behindDoc="0" locked="0" layoutInCell="1" allowOverlap="1" wp14:anchorId="5DBB98FD" wp14:editId="00E91873">
             <wp:simplePos x="0" y="0"/>
             <wp:positionH relativeFrom="margin">
               <wp:align>right</wp:align>
@@ -1492,8 +1372,6 @@
         </w:rPr>
         <w:t>Wenn das Programm fertig ist, dann erscheint ein Dialogfenster und Lognachricht mit dem Text „Vorgang abgeschlossen. PDF erstellt unter /Pfad/zu/Ihrer.pdf.</w:t>
       </w:r>
-      <w:bookmarkStart w:id="11" w:name="_GoBack"/>
-      <w:bookmarkEnd w:id="11"/>
       <w:r>
         <w:t xml:space="preserve"> </w:t>
       </w:r>
@@ -2553,6 +2431,7 @@
     <w:lsdException w:name="HTML Sample" w:semiHidden="1" w:unhideWhenUsed="1"/>
     <w:lsdException w:name="HTML Typewriter" w:semiHidden="1" w:unhideWhenUsed="1"/>
     <w:lsdException w:name="HTML Variable" w:semiHidden="1" w:unhideWhenUsed="1"/>
+    <w:lsdException w:name="Normal Table" w:semiHidden="1" w:unhideWhenUsed="1"/>
     <w:lsdException w:name="annotation subject" w:semiHidden="1" w:unhideWhenUsed="1"/>
     <w:lsdException w:name="No List" w:semiHidden="1" w:unhideWhenUsed="1"/>
     <w:lsdException w:name="Outline List 1" w:semiHidden="1" w:unhideWhenUsed="1"/>
@@ -2595,8 +2474,11 @@
     <w:lsdException w:name="Table Contemporary" w:semiHidden="1" w:unhideWhenUsed="1"/>
     <w:lsdException w:name="Table Elegant" w:semiHidden="1" w:unhideWhenUsed="1"/>
     <w:lsdException w:name="Table Professional" w:semiHidden="1" w:unhideWhenUsed="1"/>
+    <w:lsdException w:name="Table Subtle 1" w:semiHidden="1" w:unhideWhenUsed="1"/>
     <w:lsdException w:name="Table Subtle 2" w:semiHidden="1" w:unhideWhenUsed="1"/>
     <w:lsdException w:name="Table Web 1" w:semiHidden="1" w:unhideWhenUsed="1"/>
+    <w:lsdException w:name="Table Web 2" w:semiHidden="1" w:unhideWhenUsed="1"/>
+    <w:lsdException w:name="Table Web 3" w:semiHidden="1" w:unhideWhenUsed="1"/>
     <w:lsdException w:name="Balloon Text" w:semiHidden="1" w:unhideWhenUsed="1"/>
     <w:lsdException w:name="Table Grid" w:uiPriority="59"/>
     <w:lsdException w:name="Table Theme" w:semiHidden="1" w:unhideWhenUsed="1"/>
@@ -2992,6 +2874,7 @@
   <w:style w:type="character" w:default="1" w:styleId="Absatz-Standardschriftart">
     <w:name w:val="Default Paragraph Font"/>
     <w:uiPriority w:val="1"/>
+    <w:semiHidden/>
     <w:unhideWhenUsed/>
   </w:style>
   <w:style w:type="table" w:default="1" w:styleId="NormaleTabelle">
@@ -7159,7 +7042,7 @@
 </file>
 
 <file path=customXml/itemProps1.xml><?xml version="1.0" encoding="utf-8"?>
-<ds:datastoreItem xmlns:ds="http://schemas.openxmlformats.org/officeDocument/2006/customXml" ds:itemID="{B413CB5B-378C-4A3C-B574-AD16EEB25758}">
+<ds:datastoreItem xmlns:ds="http://schemas.openxmlformats.org/officeDocument/2006/customXml" ds:itemID="{7F377A7B-7870-42CE-BCDA-989DBBA80A93}">
   <ds:schemaRefs>
     <ds:schemaRef ds:uri="http://schemas.openxmlformats.org/officeDocument/2006/bibliography"/>
   </ds:schemaRefs>

</xml_diff>